<commit_message>
miscellaneous additions pre-homework 7
</commit_message>
<xml_diff>
--- a/Final_Project/Proposal.docx
+++ b/Final_Project/Proposal.docx
@@ -78,7 +78,13 @@
         <w:t xml:space="preserve">. </w:t>
       </w:r>
       <w:r>
-        <w:t xml:space="preserve">The UC Irvine PEMS-SF Data Set has </w:t>
+        <w:t>The UC Irvine PEMS-SF Data Set</w:t>
+      </w:r>
+      <w:r>
+        <w:t xml:space="preserve"> [2]</w:t>
+      </w:r>
+      <w:r>
+        <w:t xml:space="preserve"> has </w:t>
       </w:r>
       <w:r>
         <w:t xml:space="preserve">measured values of </w:t>
@@ -330,23 +336,9 @@
         <w:t>The scope of work for this project will primarily entail algorithm development. Our program will first need to demonstrate effective use of LSTM neural network methods, but then we must utilize dataset features to maximal effect so that our system can generate high-quality traffic predictions.</w:t>
       </w:r>
       <w:r>
-        <w:t xml:space="preserve"> Criteria for a successful algorithm could include predictions of traffic sufficiently far in advance (in either time or space), or accurate forecasts of traffic based on less obvious patterns in the PEMS-SF</w:t>
-      </w:r>
-      <w:bookmarkStart w:id="0" w:name="_GoBack"/>
-      <w:bookmarkEnd w:id="0"/>
-      <w:r>
-        <w:t xml:space="preserve"> dataset.</w:t>
+        <w:t xml:space="preserve"> Criteria for a successful algorithm could include predictions of traffic sufficiently far in advance (in either time or space), or accurate forecasts of traffic based on less obvious patterns in the PEMS-SF dataset.</w:t>
       </w:r>
     </w:p>
-    <w:p/>
-    <w:p/>
-    <w:p/>
-    <w:p/>
-    <w:p/>
-    <w:p/>
-    <w:p/>
-    <w:p/>
-    <w:p/>
     <w:p/>
     <w:p/>
     <w:p/>
@@ -366,6 +358,67 @@
     <w:p>
       <w:r>
         <w:t xml:space="preserve">[1] US Department of Transportation, Federal Highway Administration. Urban Congestion Report: June, 2015. </w:t>
+      </w:r>
+      <w:r>
+        <w:t>[</w:t>
+      </w:r>
+      <w:r>
+        <w:t>https://ops.fhwa.dot.gov/perf_measurement/ucr/reports/fy2015_q3.pdf</w:t>
+      </w:r>
+      <w:r>
+        <w:t>]</w:t>
+      </w:r>
+    </w:p>
+    <w:p/>
+    <w:p>
+      <w:pPr>
+        <w:spacing w:before="100" w:beforeAutospacing="1" w:after="100" w:afterAutospacing="1"/>
+        <w:rPr>
+          <w:rFonts w:cs="Times New Roman"/>
+        </w:rPr>
+      </w:pPr>
+      <w:r>
+        <w:t xml:space="preserve">[2] </w:t>
+      </w:r>
+      <w:r>
+        <w:t xml:space="preserve">M. </w:t>
+      </w:r>
+      <w:proofErr w:type="spellStart"/>
+      <w:r>
+        <w:t>Cutu</w:t>
+      </w:r>
+      <w:bookmarkStart w:id="0" w:name="_GoBack"/>
+      <w:bookmarkEnd w:id="0"/>
+      <w:r>
+        <w:t>ri</w:t>
+      </w:r>
+      <w:proofErr w:type="spellEnd"/>
+      <w:r>
+        <w:t xml:space="preserve">. </w:t>
+      </w:r>
+      <w:r>
+        <w:rPr>
+          <w:rFonts w:cs="Times New Roman"/>
+        </w:rPr>
+        <w:t xml:space="preserve">UCI Machine Learning Repository. Irvine, CA: University of California, School of Information and Computer Science. </w:t>
+      </w:r>
+      <w:r>
+        <w:rPr>
+          <w:rFonts w:cs="Times New Roman"/>
+        </w:rPr>
+        <w:t>[</w:t>
+      </w:r>
+      <w:r>
+        <w:rPr>
+          <w:rFonts w:cs="Times New Roman"/>
+        </w:rPr>
+        <w:t>https://archive.ics.uci.edu/ml/datasets/PEMS-SF</w:t>
+      </w:r>
+      <w:r>
+        <w:rPr>
+          <w:rFonts w:cs="Times New Roman"/>
+        </w:rPr>
+        <w:t>]</w:t>
       </w:r>
     </w:p>
     <w:sectPr>
@@ -1802,11 +1855,11 @@
           <c:showBubbleSize val="0"/>
         </c:dLbls>
         <c:smooth val="0"/>
-        <c:axId val="-222549312"/>
-        <c:axId val="-222546992"/>
+        <c:axId val="-285680016"/>
+        <c:axId val="-285653200"/>
       </c:lineChart>
       <c:catAx>
-        <c:axId val="-222549312"/>
+        <c:axId val="-285680016"/>
         <c:scaling>
           <c:orientation val="minMax"/>
         </c:scaling>
@@ -1849,7 +1902,7 @@
             <a:endParaRPr lang="en-US"/>
           </a:p>
         </c:txPr>
-        <c:crossAx val="-222546992"/>
+        <c:crossAx val="-285653200"/>
         <c:crosses val="autoZero"/>
         <c:auto val="1"/>
         <c:lblAlgn val="ctr"/>
@@ -1858,7 +1911,7 @@
         <c:noMultiLvlLbl val="0"/>
       </c:catAx>
       <c:valAx>
-        <c:axId val="-222546992"/>
+        <c:axId val="-285653200"/>
         <c:scaling>
           <c:orientation val="minMax"/>
         </c:scaling>
@@ -1909,7 +1962,7 @@
             <a:endParaRPr lang="en-US"/>
           </a:p>
         </c:txPr>
-        <c:crossAx val="-222549312"/>
+        <c:crossAx val="-285680016"/>
         <c:crosses val="autoZero"/>
         <c:crossBetween val="between"/>
       </c:valAx>
@@ -2957,11 +3010,11 @@
           <c:showBubbleSize val="0"/>
         </c:dLbls>
         <c:smooth val="0"/>
-        <c:axId val="-218234608"/>
-        <c:axId val="-218243872"/>
+        <c:axId val="-264728192"/>
+        <c:axId val="-264726144"/>
       </c:lineChart>
       <c:catAx>
-        <c:axId val="-218234608"/>
+        <c:axId val="-264728192"/>
         <c:scaling>
           <c:orientation val="minMax"/>
         </c:scaling>
@@ -3004,7 +3057,7 @@
             <a:endParaRPr lang="en-US"/>
           </a:p>
         </c:txPr>
-        <c:crossAx val="-218243872"/>
+        <c:crossAx val="-264726144"/>
         <c:crosses val="autoZero"/>
         <c:auto val="1"/>
         <c:lblAlgn val="ctr"/>
@@ -3014,7 +3067,7 @@
         <c:noMultiLvlLbl val="0"/>
       </c:catAx>
       <c:valAx>
-        <c:axId val="-218243872"/>
+        <c:axId val="-264726144"/>
         <c:scaling>
           <c:orientation val="minMax"/>
         </c:scaling>
@@ -3065,7 +3118,7 @@
             <a:endParaRPr lang="en-US"/>
           </a:p>
         </c:txPr>
-        <c:crossAx val="-218234608"/>
+        <c:crossAx val="-264728192"/>
         <c:crosses val="autoZero"/>
         <c:crossBetween val="between"/>
       </c:valAx>
@@ -4120,11 +4173,11 @@
           <c:showBubbleSize val="0"/>
         </c:dLbls>
         <c:smooth val="0"/>
-        <c:axId val="-663846960"/>
-        <c:axId val="-663844912"/>
+        <c:axId val="-264742592"/>
+        <c:axId val="-264740544"/>
       </c:lineChart>
       <c:catAx>
-        <c:axId val="-663846960"/>
+        <c:axId val="-264742592"/>
         <c:scaling>
           <c:orientation val="minMax"/>
         </c:scaling>
@@ -4167,7 +4220,7 @@
             <a:endParaRPr lang="en-US"/>
           </a:p>
         </c:txPr>
-        <c:crossAx val="-663844912"/>
+        <c:crossAx val="-264740544"/>
         <c:crosses val="autoZero"/>
         <c:auto val="1"/>
         <c:lblAlgn val="ctr"/>
@@ -4176,7 +4229,7 @@
         <c:noMultiLvlLbl val="0"/>
       </c:catAx>
       <c:valAx>
-        <c:axId val="-663844912"/>
+        <c:axId val="-264740544"/>
         <c:scaling>
           <c:orientation val="minMax"/>
         </c:scaling>
@@ -4226,7 +4279,7 @@
             <a:endParaRPr lang="en-US"/>
           </a:p>
         </c:txPr>
-        <c:crossAx val="-663846960"/>
+        <c:crossAx val="-264742592"/>
         <c:crosses val="autoZero"/>
         <c:crossBetween val="between"/>
       </c:valAx>
@@ -5284,11 +5337,11 @@
           <c:showBubbleSize val="0"/>
         </c:dLbls>
         <c:smooth val="0"/>
-        <c:axId val="-664470448"/>
-        <c:axId val="-664468400"/>
+        <c:axId val="-221543184"/>
+        <c:axId val="-221805072"/>
       </c:lineChart>
       <c:catAx>
-        <c:axId val="-664470448"/>
+        <c:axId val="-221543184"/>
         <c:scaling>
           <c:orientation val="minMax"/>
         </c:scaling>
@@ -5331,7 +5384,7 @@
             <a:endParaRPr lang="en-US"/>
           </a:p>
         </c:txPr>
-        <c:crossAx val="-664468400"/>
+        <c:crossAx val="-221805072"/>
         <c:crosses val="autoZero"/>
         <c:auto val="1"/>
         <c:lblAlgn val="ctr"/>
@@ -5340,7 +5393,7 @@
         <c:noMultiLvlLbl val="0"/>
       </c:catAx>
       <c:valAx>
-        <c:axId val="-664468400"/>
+        <c:axId val="-221805072"/>
         <c:scaling>
           <c:orientation val="minMax"/>
         </c:scaling>
@@ -5391,7 +5444,7 @@
             <a:endParaRPr lang="en-US"/>
           </a:p>
         </c:txPr>
-        <c:crossAx val="-664470448"/>
+        <c:crossAx val="-221543184"/>
         <c:crosses val="autoZero"/>
         <c:crossBetween val="between"/>
       </c:valAx>

</xml_diff>